<commit_message>
got more data and corrected data output
</commit_message>
<xml_diff>
--- a/info_parser_from_docx/information/Calcium.docx
+++ b/info_parser_from_docx/information/Calcium.docx
@@ -73,21 +73,35 @@
           <w:rFonts w:ascii="Arial" w:hAnsi="Arial" w:cs="Arial"/>
           <w:sz w:val="24"/>
           <w:szCs w:val="24"/>
-        </w:rPr>
-      </w:pPr>
-      <w:r>
-        <w:rPr>
-          <w:rFonts w:ascii="Arial" w:hAnsi="Arial" w:cs="Arial"/>
-          <w:sz w:val="24"/>
-          <w:szCs w:val="24"/>
-        </w:rPr>
-        <w:t xml:space="preserve">Banane 100 g </w:t>
-      </w:r>
-      <w:r>
-        <w:rPr>
-          <w:rFonts w:ascii="Arial" w:hAnsi="Arial" w:cs="Arial"/>
-          <w:sz w:val="24"/>
-          <w:szCs w:val="24"/>
+          <w:lang w:val="en-GB"/>
+        </w:rPr>
+      </w:pPr>
+      <w:proofErr w:type="spellStart"/>
+      <w:r>
+        <w:rPr>
+          <w:rFonts w:ascii="Arial" w:hAnsi="Arial" w:cs="Arial"/>
+          <w:sz w:val="24"/>
+          <w:szCs w:val="24"/>
+          <w:lang w:val="en-GB"/>
+        </w:rPr>
+        <w:t>Banane</w:t>
+      </w:r>
+      <w:proofErr w:type="spellEnd"/>
+      <w:r>
+        <w:rPr>
+          <w:rFonts w:ascii="Arial" w:hAnsi="Arial" w:cs="Arial"/>
+          <w:sz w:val="24"/>
+          <w:szCs w:val="24"/>
+          <w:lang w:val="en-GB"/>
+        </w:rPr>
+        <w:t xml:space="preserve"> 100 g </w:t>
+      </w:r>
+      <w:r>
+        <w:rPr>
+          <w:rFonts w:ascii="Arial" w:hAnsi="Arial" w:cs="Arial"/>
+          <w:sz w:val="24"/>
+          <w:szCs w:val="24"/>
+          <w:lang w:val="en-GB"/>
         </w:rPr>
         <w:t>9 mg</w:t>
       </w:r>
@@ -98,21 +112,35 @@
           <w:rFonts w:ascii="Arial" w:hAnsi="Arial" w:cs="Arial"/>
           <w:sz w:val="24"/>
           <w:szCs w:val="24"/>
-        </w:rPr>
-      </w:pPr>
-      <w:r>
-        <w:rPr>
-          <w:rFonts w:ascii="Arial" w:hAnsi="Arial" w:cs="Arial"/>
-          <w:sz w:val="24"/>
-          <w:szCs w:val="24"/>
-        </w:rPr>
-        <w:t xml:space="preserve">Honigmelone 100 g </w:t>
-      </w:r>
-      <w:r>
-        <w:rPr>
-          <w:rFonts w:ascii="Arial" w:hAnsi="Arial" w:cs="Arial"/>
-          <w:sz w:val="24"/>
-          <w:szCs w:val="24"/>
+          <w:lang w:val="en-GB"/>
+        </w:rPr>
+      </w:pPr>
+      <w:proofErr w:type="spellStart"/>
+      <w:r>
+        <w:rPr>
+          <w:rFonts w:ascii="Arial" w:hAnsi="Arial" w:cs="Arial"/>
+          <w:sz w:val="24"/>
+          <w:szCs w:val="24"/>
+          <w:lang w:val="en-GB"/>
+        </w:rPr>
+        <w:t>Honigmelone</w:t>
+      </w:r>
+      <w:proofErr w:type="spellEnd"/>
+      <w:r>
+        <w:rPr>
+          <w:rFonts w:ascii="Arial" w:hAnsi="Arial" w:cs="Arial"/>
+          <w:sz w:val="24"/>
+          <w:szCs w:val="24"/>
+          <w:lang w:val="en-GB"/>
+        </w:rPr>
+        <w:t xml:space="preserve"> 100 g </w:t>
+      </w:r>
+      <w:r>
+        <w:rPr>
+          <w:rFonts w:ascii="Arial" w:hAnsi="Arial" w:cs="Arial"/>
+          <w:sz w:val="24"/>
+          <w:szCs w:val="24"/>
+          <w:lang w:val="en-GB"/>
         </w:rPr>
         <w:t>14 mg</w:t>
       </w:r>
@@ -547,7 +575,25 @@
           <w:szCs w:val="24"/>
           <w:lang w:val="en-GB"/>
         </w:rPr>
-        <w:t>Hirse 400g</w:t>
+        <w:t>Hirse 400</w:t>
+      </w:r>
+      <w:r>
+        <w:rPr>
+          <w:rFonts w:ascii="Arial" w:hAnsi="Arial" w:cs="Arial"/>
+          <w:sz w:val="24"/>
+          <w:szCs w:val="24"/>
+          <w:lang w:val="en-GB"/>
+        </w:rPr>
+        <w:t xml:space="preserve"> </w:t>
+      </w:r>
+      <w:r>
+        <w:rPr>
+          <w:rFonts w:ascii="Arial" w:hAnsi="Arial" w:cs="Arial"/>
+          <w:sz w:val="24"/>
+          <w:szCs w:val="24"/>
+          <w:lang w:val="en-GB"/>
+        </w:rPr>
+        <w:t>g</w:t>
       </w:r>
       <w:r>
         <w:rPr>
@@ -583,6 +629,14 @@
         </w:rPr>
         <w:t>oa</w:t>
       </w:r>
+      <w:r>
+        <w:rPr>
+          <w:rFonts w:ascii="Arial" w:hAnsi="Arial" w:cs="Arial"/>
+          <w:sz w:val="24"/>
+          <w:szCs w:val="24"/>
+        </w:rPr>
+        <w:t xml:space="preserve"> 390 g 94 mg</w:t>
+      </w:r>
     </w:p>
     <w:p>
       <w:pPr>
@@ -749,13 +803,15 @@
           <w:rFonts w:ascii="Arial" w:hAnsi="Arial" w:cs="Arial"/>
           <w:sz w:val="24"/>
           <w:szCs w:val="24"/>
-        </w:rPr>
-      </w:pPr>
-      <w:r>
-        <w:rPr>
-          <w:rFonts w:ascii="Arial" w:hAnsi="Arial" w:cs="Arial"/>
-          <w:sz w:val="24"/>
-          <w:szCs w:val="24"/>
+          <w:lang w:val="en-GB"/>
+        </w:rPr>
+      </w:pPr>
+      <w:r>
+        <w:rPr>
+          <w:rFonts w:ascii="Arial" w:hAnsi="Arial" w:cs="Arial"/>
+          <w:sz w:val="24"/>
+          <w:szCs w:val="24"/>
+          <w:lang w:val="en-GB"/>
         </w:rPr>
         <w:lastRenderedPageBreak/>
         <w:t xml:space="preserve">Skyr 200 g </w:t>
@@ -765,6 +821,7 @@
           <w:rFonts w:ascii="Arial" w:hAnsi="Arial" w:cs="Arial"/>
           <w:sz w:val="24"/>
           <w:szCs w:val="24"/>
+          <w:lang w:val="en-GB"/>
         </w:rPr>
         <w:t>184 mg</w:t>
       </w:r>
@@ -775,21 +832,35 @@
           <w:rFonts w:ascii="Arial" w:hAnsi="Arial" w:cs="Arial"/>
           <w:sz w:val="24"/>
           <w:szCs w:val="24"/>
-        </w:rPr>
-      </w:pPr>
-      <w:r>
-        <w:rPr>
-          <w:rFonts w:ascii="Arial" w:hAnsi="Arial" w:cs="Arial"/>
-          <w:sz w:val="24"/>
-          <w:szCs w:val="24"/>
-        </w:rPr>
-        <w:t xml:space="preserve">Macadamianuss 25 g </w:t>
-      </w:r>
-      <w:r>
-        <w:rPr>
-          <w:rFonts w:ascii="Arial" w:hAnsi="Arial" w:cs="Arial"/>
-          <w:sz w:val="24"/>
-          <w:szCs w:val="24"/>
+          <w:lang w:val="en-GB"/>
+        </w:rPr>
+      </w:pPr>
+      <w:proofErr w:type="spellStart"/>
+      <w:r>
+        <w:rPr>
+          <w:rFonts w:ascii="Arial" w:hAnsi="Arial" w:cs="Arial"/>
+          <w:sz w:val="24"/>
+          <w:szCs w:val="24"/>
+          <w:lang w:val="en-GB"/>
+        </w:rPr>
+        <w:t>Macadamianuss</w:t>
+      </w:r>
+      <w:proofErr w:type="spellEnd"/>
+      <w:r>
+        <w:rPr>
+          <w:rFonts w:ascii="Arial" w:hAnsi="Arial" w:cs="Arial"/>
+          <w:sz w:val="24"/>
+          <w:szCs w:val="24"/>
+          <w:lang w:val="en-GB"/>
+        </w:rPr>
+        <w:t xml:space="preserve"> 25 g </w:t>
+      </w:r>
+      <w:r>
+        <w:rPr>
+          <w:rFonts w:ascii="Arial" w:hAnsi="Arial" w:cs="Arial"/>
+          <w:sz w:val="24"/>
+          <w:szCs w:val="24"/>
+          <w:lang w:val="en-GB"/>
         </w:rPr>
         <w:t>12 mg</w:t>
       </w:r>

</xml_diff>